<commit_message>
Updates assembly doc. Adds old version and test doc.
</commit_message>
<xml_diff>
--- a/docs/spankulator_assembly.docx
+++ b/docs/spankulator_assembly.docx
@@ -1,11 +1,12 @@
 
 <file path=word/document.xml><?xml version="1.0" encoding="utf-8"?>
-<w:document xmlns:wpc="http://schemas.microsoft.com/office/word/2010/wordprocessingCanvas" xmlns:cx="http://schemas.microsoft.com/office/drawing/2014/chartex" xmlns:cx1="http://schemas.microsoft.com/office/drawing/2015/9/8/chartex" xmlns:cx2="http://schemas.microsoft.com/office/drawing/2015/10/21/chartex" xmlns:cx3="http://schemas.microsoft.com/office/drawing/2016/5/9/chartex" xmlns:cx4="http://schemas.microsoft.com/office/drawing/2016/5/10/chartex" xmlns:cx5="http://schemas.microsoft.com/office/drawing/2016/5/11/chartex" xmlns:cx6="http://schemas.microsoft.com/office/drawing/2016/5/12/chartex" xmlns:cx7="http://schemas.microsoft.com/office/drawing/2016/5/13/chartex" xmlns:cx8="http://schemas.microsoft.com/office/drawing/2016/5/14/chartex" xmlns:mc="http://schemas.openxmlformats.org/markup-compatibility/2006" xmlns:aink="http://schemas.microsoft.com/office/drawing/2016/ink" xmlns:am3d="http://schemas.microsoft.com/office/drawing/2017/model3d" xmlns:o="urn:schemas-microsoft-com:office:office" xmlns:r="http://schemas.openxmlformats.org/officeDocument/2006/relationships" xmlns:m="http://schemas.openxmlformats.org/officeDocument/2006/math" xmlns:v="urn:schemas-microsoft-com:vml" xmlns:wp14="http://schemas.microsoft.com/office/word/2010/wordprocessingDrawing" xmlns:wp="http://schemas.openxmlformats.org/drawingml/2006/wordprocessingDrawing" xmlns:w10="urn:schemas-microsoft-com:office:word" xmlns:w="http://schemas.openxmlformats.org/wordprocessingml/2006/main" xmlns:w14="http://schemas.microsoft.com/office/word/2010/wordml" xmlns:w15="http://schemas.microsoft.com/office/word/2012/wordml" xmlns:w16cex="http://schemas.microsoft.com/office/word/2018/wordml/cex" xmlns:w16cid="http://schemas.microsoft.com/office/word/2016/wordml/cid" xmlns:w16="http://schemas.microsoft.com/office/word/2018/wordml" xmlns:w16sdtdh="http://schemas.microsoft.com/office/word/2020/wordml/sdtdatahash" xmlns:w16se="http://schemas.microsoft.com/office/word/2015/wordml/symex" xmlns:wpg="http://schemas.microsoft.com/office/word/2010/wordprocessingGroup" xmlns:wpi="http://schemas.microsoft.com/office/word/2010/wordprocessingInk" xmlns:wne="http://schemas.microsoft.com/office/word/2006/wordml" xmlns:wps="http://schemas.microsoft.com/office/word/2010/wordprocessingShape" mc:Ignorable="w14 w15 w16se w16cid w16 w16cex w16sdtdh wp14">
+<w:document xmlns:wpc="http://schemas.microsoft.com/office/word/2010/wordprocessingCanvas" xmlns:cx="http://schemas.microsoft.com/office/drawing/2014/chartex" xmlns:cx1="http://schemas.microsoft.com/office/drawing/2015/9/8/chartex" xmlns:cx2="http://schemas.microsoft.com/office/drawing/2015/10/21/chartex" xmlns:cx3="http://schemas.microsoft.com/office/drawing/2016/5/9/chartex" xmlns:cx4="http://schemas.microsoft.com/office/drawing/2016/5/10/chartex" xmlns:cx5="http://schemas.microsoft.com/office/drawing/2016/5/11/chartex" xmlns:cx6="http://schemas.microsoft.com/office/drawing/2016/5/12/chartex" xmlns:cx7="http://schemas.microsoft.com/office/drawing/2016/5/13/chartex" xmlns:cx8="http://schemas.microsoft.com/office/drawing/2016/5/14/chartex" xmlns:mc="http://schemas.openxmlformats.org/markup-compatibility/2006" xmlns:aink="http://schemas.microsoft.com/office/drawing/2016/ink" xmlns:am3d="http://schemas.microsoft.com/office/drawing/2017/model3d" xmlns:o="urn:schemas-microsoft-com:office:office" xmlns:oel="http://schemas.microsoft.com/office/2019/extlst" xmlns:r="http://schemas.openxmlformats.org/officeDocument/2006/relationships" xmlns:m="http://schemas.openxmlformats.org/officeDocument/2006/math" xmlns:v="urn:schemas-microsoft-com:vml" xmlns:wp14="http://schemas.microsoft.com/office/word/2010/wordprocessingDrawing" xmlns:wp="http://schemas.openxmlformats.org/drawingml/2006/wordprocessingDrawing" xmlns:w10="urn:schemas-microsoft-com:office:word" xmlns:w="http://schemas.openxmlformats.org/wordprocessingml/2006/main" xmlns:w14="http://schemas.microsoft.com/office/word/2010/wordml" xmlns:w15="http://schemas.microsoft.com/office/word/2012/wordml" xmlns:w16cex="http://schemas.microsoft.com/office/word/2018/wordml/cex" xmlns:w16cid="http://schemas.microsoft.com/office/word/2016/wordml/cid" xmlns:w16="http://schemas.microsoft.com/office/word/2018/wordml" xmlns:w16sdtdh="http://schemas.microsoft.com/office/word/2020/wordml/sdtdatahash" xmlns:w16se="http://schemas.microsoft.com/office/word/2015/wordml/symex" xmlns:wpg="http://schemas.microsoft.com/office/word/2010/wordprocessingGroup" xmlns:wpi="http://schemas.microsoft.com/office/word/2010/wordprocessingInk" xmlns:wne="http://schemas.microsoft.com/office/word/2006/wordml" xmlns:wps="http://schemas.microsoft.com/office/word/2010/wordprocessingShape" mc:Ignorable="w14 w15 w16se w16cid w16 w16cex w16sdtdh wp14">
   <w:body>
     <w:p>
       <w:pPr>
         <w:pStyle w:val="Title"/>
       </w:pPr>
+      <w:bookmarkStart w:id="0" w:name="_Hlk126625109"/>
       <w:r>
         <w:t>Spankulator Assembly Instructions</w:t>
       </w:r>
@@ -20,13 +21,106 @@
         <w:pStyle w:val="Subtitle"/>
       </w:pPr>
       <w:r>
-        <w:t xml:space="preserve">The Spankulator uses components on both sides of the board as well as stacked components to maximize rack space.  Because of this, the order of assembly is designed to avoid installing a component that covers the holes of another component. </w:t>
-      </w:r>
-      <w:r>
-        <w:t>Also,</w:t>
-      </w:r>
-      <w:r>
-        <w:t xml:space="preserve"> the order is intended to add components like the push buttons near the end of the process so they will not risk being damaged by the hot iron.</w:t>
+        <w:t>The Spankulator uses components on both sides of the</w:t>
+      </w:r>
+      <w:r>
+        <w:t xml:space="preserve"> board</w:t>
+      </w:r>
+      <w:r>
+        <w:t xml:space="preserve">. </w:t>
+      </w:r>
+      <w:r>
+        <w:t>Pre-populated boards have most of the top side components installed. T</w:t>
+      </w:r>
+      <w:r>
+        <w:t xml:space="preserve">he order of assembly is </w:t>
+      </w:r>
+      <w:r>
+        <w:t>designed</w:t>
+      </w:r>
+      <w:r>
+        <w:t xml:space="preserve"> to add components like the push buttons near the end of the process so they will not risk being damaged by the hot iron.</w:t>
+      </w:r>
+      <w:r>
+        <w:t xml:space="preserve"> However, pre-populated boards may have the buttons or other vulnerable components installed. In this case, extra caution is required.</w:t>
+      </w:r>
+    </w:p>
+    <w:p>
+      <w:pPr>
+        <w:rPr>
+          <w:rFonts w:eastAsiaTheme="minorEastAsia"/>
+          <w:color w:val="5A5A5A" w:themeColor="text1" w:themeTint="A5"/>
+          <w:spacing w:val="15"/>
+        </w:rPr>
+      </w:pPr>
+      <w:r>
+        <w:rPr>
+          <w:rFonts w:eastAsiaTheme="minorEastAsia"/>
+          <w:color w:val="5A5A5A" w:themeColor="text1" w:themeTint="A5"/>
+          <w:spacing w:val="15"/>
+        </w:rPr>
+        <w:t>These instructions</w:t>
+      </w:r>
+      <w:r>
+        <w:rPr>
+          <w:rFonts w:eastAsiaTheme="minorEastAsia"/>
+          <w:color w:val="5A5A5A" w:themeColor="text1" w:themeTint="A5"/>
+          <w:spacing w:val="15"/>
+        </w:rPr>
+        <w:t xml:space="preserve"> work for bare boards and also for pre-populated boards from JLCPCB. In the latter case, you only will need to install components that haven’t already been installed. The list of these components can be found in the file: </w:t>
+      </w:r>
+      <w:r>
+        <w:rPr>
+          <w:rFonts w:eastAsiaTheme="minorEastAsia"/>
+          <w:color w:val="5A5A5A" w:themeColor="text1" w:themeTint="A5"/>
+          <w:spacing w:val="15"/>
+        </w:rPr>
+        <w:t>Spankulator-Hardware\</w:t>
+      </w:r>
+      <w:proofErr w:type="spellStart"/>
+      <w:r>
+        <w:rPr>
+          <w:rFonts w:eastAsiaTheme="minorEastAsia"/>
+          <w:color w:val="5A5A5A" w:themeColor="text1" w:themeTint="A5"/>
+          <w:spacing w:val="15"/>
+        </w:rPr>
+        <w:t>bom</w:t>
+      </w:r>
+      <w:proofErr w:type="spellEnd"/>
+      <w:r>
+        <w:rPr>
+          <w:rFonts w:eastAsiaTheme="minorEastAsia"/>
+          <w:color w:val="5A5A5A" w:themeColor="text1" w:themeTint="A5"/>
+          <w:spacing w:val="15"/>
+        </w:rPr>
+        <w:t>\Digi-Key</w:t>
+      </w:r>
+      <w:r>
+        <w:rPr>
+          <w:rFonts w:eastAsiaTheme="minorEastAsia"/>
+          <w:color w:val="5A5A5A" w:themeColor="text1" w:themeTint="A5"/>
+          <w:spacing w:val="15"/>
+        </w:rPr>
+        <w:t>\</w:t>
+      </w:r>
+      <w:r>
+        <w:t xml:space="preserve"> </w:t>
+      </w:r>
+      <w:r>
+        <w:rPr>
+          <w:rFonts w:eastAsiaTheme="minorEastAsia"/>
+          <w:color w:val="5A5A5A" w:themeColor="text1" w:themeTint="A5"/>
+          <w:spacing w:val="15"/>
+        </w:rPr>
+        <w:t>spankulator_split.csv</w:t>
+      </w:r>
+      <w:r>
+        <w:rPr>
+          <w:rFonts w:eastAsiaTheme="minorEastAsia"/>
+          <w:color w:val="5A5A5A" w:themeColor="text1" w:themeTint="A5"/>
+          <w:spacing w:val="15"/>
+        </w:rPr>
+        <w:t xml:space="preserve"> </w:t>
       </w:r>
     </w:p>
     <w:p>
@@ -69,82 +163,191 @@
         <w:rPr>
           <w:rStyle w:val="IntenseEmphasis"/>
         </w:rPr>
-        <w:t xml:space="preserve">. </w:t>
-      </w:r>
-    </w:p>
-    <w:p>
-      <w:r>
-        <w:rPr>
-          <w:rStyle w:val="IntenseEmphasis"/>
-        </w:rPr>
-        <w:t>Difficulty: beginner</w:t>
-      </w:r>
-      <w:r>
-        <w:rPr>
-          <w:rStyle w:val="IntenseEmphasis"/>
-        </w:rPr>
-        <w:t xml:space="preserve">. </w:t>
-      </w:r>
-      <w:r>
-        <w:rPr>
-          <w:rStyle w:val="IntenseEmphasis"/>
-        </w:rPr>
-        <w:t>Not recommended for first three builds.</w:t>
-      </w:r>
-    </w:p>
-    <w:p>
-      <w:pPr>
-        <w:pStyle w:val="ListParagraph"/>
-        <w:numPr>
-          <w:ilvl w:val="0"/>
-          <w:numId w:val="1"/>
-        </w:numPr>
-      </w:pPr>
-      <w:r>
-        <w:t>Install 4 12mm stand-offs to the front panel using screws.</w:t>
-      </w:r>
-      <w:r>
-        <w:t xml:space="preserve">  Set this aside for later.</w:t>
-      </w:r>
-    </w:p>
-    <w:p>
-      <w:pPr>
-        <w:pStyle w:val="ListParagraph"/>
-        <w:numPr>
-          <w:ilvl w:val="0"/>
-          <w:numId w:val="1"/>
-        </w:numPr>
-      </w:pPr>
-      <w:r>
-        <w:t>Install</w:t>
-      </w:r>
-      <w:r>
-        <w:t xml:space="preserve"> C16,</w:t>
-      </w:r>
-      <w:r>
-        <w:t xml:space="preserve"> RV2 and RV3 on back side of board.</w:t>
-      </w:r>
-    </w:p>
-    <w:p>
-      <w:pPr>
-        <w:pStyle w:val="ListParagraph"/>
-        <w:numPr>
-          <w:ilvl w:val="1"/>
-          <w:numId w:val="1"/>
-        </w:numPr>
-      </w:pPr>
-      <w:r>
-        <w:t xml:space="preserve">RV2 </w:t>
-      </w:r>
-      <w:r>
-        <w:rPr>
+        <w:t>.</w:t>
+      </w:r>
+      <w:r>
+        <w:rPr>
+          <w:rStyle w:val="IntenseEmphasis"/>
+        </w:rPr>
+        <w:t xml:space="preserve"> It is </w:t>
+      </w:r>
+      <w:r>
+        <w:rPr>
+          <w:rStyle w:val="IntenseEmphasis"/>
           <w:b/>
           <w:bCs/>
         </w:rPr>
-        <w:t>must</w:t>
-      </w:r>
-      <w:r>
-        <w:t xml:space="preserve"> be installed before IC socket for U1.</w:t>
+        <w:t>strongly</w:t>
+      </w:r>
+      <w:r>
+        <w:rPr>
+          <w:rStyle w:val="IntenseEmphasis"/>
+        </w:rPr>
+        <w:t xml:space="preserve"> recommended that you read the Test Instructions before attempting assembly.</w:t>
+      </w:r>
+      <w:r>
+        <w:rPr>
+          <w:rStyle w:val="IntenseEmphasis"/>
+        </w:rPr>
+        <w:t xml:space="preserve"> </w:t>
+      </w:r>
+    </w:p>
+    <w:p>
+      <w:r>
+        <w:rPr>
+          <w:rStyle w:val="IntenseEmphasis"/>
+        </w:rPr>
+        <w:t>Difficulty: beginner</w:t>
+      </w:r>
+      <w:r>
+        <w:rPr>
+          <w:rStyle w:val="IntenseEmphasis"/>
+        </w:rPr>
+        <w:t xml:space="preserve">. </w:t>
+      </w:r>
+      <w:r>
+        <w:rPr>
+          <w:rStyle w:val="IntenseEmphasis"/>
+        </w:rPr>
+        <w:t xml:space="preserve">Not recommended for first </w:t>
+      </w:r>
+      <w:r>
+        <w:rPr>
+          <w:rStyle w:val="IntenseEmphasis"/>
+        </w:rPr>
+        <w:t>two</w:t>
+      </w:r>
+      <w:r>
+        <w:rPr>
+          <w:rStyle w:val="IntenseEmphasis"/>
+        </w:rPr>
+        <w:t xml:space="preserve"> builds.</w:t>
+      </w:r>
+    </w:p>
+    <w:p>
+      <w:pPr>
+        <w:pStyle w:val="ListParagraph"/>
+        <w:numPr>
+          <w:ilvl w:val="0"/>
+          <w:numId w:val="1"/>
+        </w:numPr>
+      </w:pPr>
+      <w:r>
+        <w:t xml:space="preserve">Load </w:t>
+      </w:r>
+      <w:r>
+        <w:t xml:space="preserve">the </w:t>
+      </w:r>
+      <w:r>
+        <w:t xml:space="preserve">Spankulator program onto </w:t>
+      </w:r>
+      <w:r>
+        <w:t xml:space="preserve">the </w:t>
+      </w:r>
+      <w:r>
+        <w:t xml:space="preserve">Arduino via micro-USB cable using the updater batch file. The latest updater package is found on the Spankulator page of the website. </w:t>
+      </w:r>
+      <w:r>
+        <w:t>Other versions can be found in the Git repository.</w:t>
+      </w:r>
+    </w:p>
+    <w:p>
+      <w:pPr>
+        <w:pStyle w:val="ListParagraph"/>
+        <w:numPr>
+          <w:ilvl w:val="0"/>
+          <w:numId w:val="1"/>
+        </w:numPr>
+      </w:pPr>
+      <w:r>
+        <w:t>Install 4 12mm stand-offs to the front panel using screws.</w:t>
+      </w:r>
+      <w:r>
+        <w:t xml:space="preserve">  Set this aside for later.</w:t>
+      </w:r>
+    </w:p>
+    <w:p>
+      <w:pPr>
+        <w:pStyle w:val="ListParagraph"/>
+        <w:numPr>
+          <w:ilvl w:val="0"/>
+          <w:numId w:val="1"/>
+        </w:numPr>
+      </w:pPr>
+      <w:r>
+        <w:t>Install U7</w:t>
+      </w:r>
+    </w:p>
+    <w:p>
+      <w:pPr>
+        <w:pStyle w:val="ListParagraph"/>
+        <w:numPr>
+          <w:ilvl w:val="0"/>
+          <w:numId w:val="1"/>
+        </w:numPr>
+      </w:pPr>
+      <w:r>
+        <w:t>Install all resistors, capacitors, diodes, transistors,</w:t>
+      </w:r>
+      <w:r>
+        <w:t xml:space="preserve"> test points,</w:t>
+      </w:r>
+      <w:r>
+        <w:t xml:space="preserve"> and sockets to the top side of the board.</w:t>
+      </w:r>
+    </w:p>
+    <w:p>
+      <w:pPr>
+        <w:pStyle w:val="ListParagraph"/>
+        <w:numPr>
+          <w:ilvl w:val="0"/>
+          <w:numId w:val="1"/>
+        </w:numPr>
+      </w:pPr>
+      <w:r>
+        <w:t>Install ICs into sockets (not Arduino)</w:t>
+      </w:r>
+    </w:p>
+    <w:p>
+      <w:pPr>
+        <w:pStyle w:val="ListParagraph"/>
+        <w:numPr>
+          <w:ilvl w:val="0"/>
+          <w:numId w:val="1"/>
+        </w:numPr>
+      </w:pPr>
+      <w:r>
+        <w:t>Install J9 display header to top</w:t>
+      </w:r>
+      <w:r>
+        <w:t xml:space="preserve"> </w:t>
+      </w:r>
+      <w:r>
+        <w:t>side.</w:t>
+      </w:r>
+    </w:p>
+    <w:p>
+      <w:pPr>
+        <w:pStyle w:val="ListParagraph"/>
+        <w:numPr>
+          <w:ilvl w:val="0"/>
+          <w:numId w:val="1"/>
+        </w:numPr>
+      </w:pPr>
+      <w:r>
+        <w:t xml:space="preserve">Install 2 10mm display stand-offs with nuts. </w:t>
+      </w:r>
+    </w:p>
+    <w:p>
+      <w:pPr>
+        <w:pStyle w:val="ListParagraph"/>
+        <w:numPr>
+          <w:ilvl w:val="0"/>
+          <w:numId w:val="1"/>
+        </w:numPr>
+      </w:pPr>
+      <w:r>
+        <w:t>Solder header to Display board. Set this aside for later.</w:t>
       </w:r>
     </w:p>
     <w:p>
@@ -156,7 +359,7 @@
         </w:numPr>
       </w:pPr>
       <w:r>
-        <w:t>Trim the leads to insure proper fit of socket U1.</w:t>
+        <w:t>Trim pins on top of display to insure proper fit onto the front panel.</w:t>
       </w:r>
     </w:p>
     <w:p>
@@ -168,7 +371,7 @@
         </w:numPr>
       </w:pPr>
       <w:r>
-        <w:t>Use caution while soldering the rest of the components so as not to bump the trim pots with the hot iron.</w:t>
+        <w:t>Note: the display is very fragile. Avoid unnecessary handling.</w:t>
       </w:r>
     </w:p>
     <w:p>
@@ -180,13 +383,30 @@
         </w:numPr>
       </w:pPr>
       <w:r>
-        <w:t xml:space="preserve">Install </w:t>
-      </w:r>
-      <w:r>
-        <w:t xml:space="preserve">U5, </w:t>
-      </w:r>
-      <w:r>
-        <w:t>all resistors, capacitors (except C3 and C4), diodes (not LEDs) and transistors on top side of board.</w:t>
+        <w:t>Install back</w:t>
+      </w:r>
+      <w:r>
+        <w:t xml:space="preserve"> </w:t>
+      </w:r>
+      <w:r>
+        <w:t xml:space="preserve">side components. </w:t>
+      </w:r>
+      <w:r>
+        <w:t>(</w:t>
+      </w:r>
+      <w:r>
+        <w:t>Connectors</w:t>
+      </w:r>
+      <w:r>
+        <w:t xml:space="preserve">, Arduino sockets, and </w:t>
+      </w:r>
+      <w:proofErr w:type="spellStart"/>
+      <w:r>
+        <w:t>trimpots</w:t>
+      </w:r>
+      <w:proofErr w:type="spellEnd"/>
+      <w:r>
+        <w:t>)</w:t>
       </w:r>
     </w:p>
     <w:p>
@@ -198,25 +418,7 @@
         </w:numPr>
       </w:pPr>
       <w:r>
-        <w:t>Install sockets U1,</w:t>
-      </w:r>
-      <w:r>
-        <w:t xml:space="preserve"> U2</w:t>
-      </w:r>
-      <w:r>
-        <w:t>,</w:t>
-      </w:r>
-      <w:r>
-        <w:t xml:space="preserve"> U</w:t>
-      </w:r>
-      <w:r>
-        <w:t>3</w:t>
-      </w:r>
-      <w:r>
-        <w:t xml:space="preserve"> and U6</w:t>
-      </w:r>
-      <w:r>
-        <w:t>.</w:t>
+        <w:t>Install display. Use wooden, round toothpicks to align display on standoffs. Insert toothpick from top and trim flush with display surface.</w:t>
       </w:r>
     </w:p>
     <w:p>
@@ -228,13 +430,7 @@
         </w:numPr>
       </w:pPr>
       <w:r>
-        <w:t>Install connector</w:t>
-      </w:r>
-      <w:r>
-        <w:t xml:space="preserve"> </w:t>
-      </w:r>
-      <w:r>
-        <w:t>J9.</w:t>
+        <w:t>Loosely place the rest of the components (these should all be the ones that go through holes in the front panel) and attach front panel with the 4 nuts.</w:t>
       </w:r>
     </w:p>
     <w:p>
@@ -246,19 +442,7 @@
         </w:numPr>
       </w:pPr>
       <w:r>
-        <w:t>Install 2 1</w:t>
-      </w:r>
-      <w:r>
-        <w:t>0</w:t>
-      </w:r>
-      <w:r>
-        <w:t>mm display stand-offs</w:t>
-      </w:r>
-      <w:r>
-        <w:t xml:space="preserve"> with nuts</w:t>
-      </w:r>
-      <w:r>
-        <w:t xml:space="preserve">. </w:t>
+        <w:t>This should properly align all the front-panel components. Solder them in place.</w:t>
       </w:r>
     </w:p>
     <w:p>
@@ -270,40 +454,7 @@
         </w:numPr>
       </w:pPr>
       <w:r>
-        <w:t xml:space="preserve">Install </w:t>
-      </w:r>
-      <w:r>
-        <w:t>7</w:t>
-      </w:r>
-      <w:r>
-        <w:t xml:space="preserve">mm FRAM </w:t>
-      </w:r>
-      <w:r>
-        <w:t>standoff</w:t>
-      </w:r>
-      <w:r>
-        <w:t xml:space="preserve"> </w:t>
-      </w:r>
-      <w:r>
-        <w:t>(p/n: 732-1304</w:t>
-      </w:r>
-      <w:r>
-        <w:t>5</w:t>
-      </w:r>
-      <w:r>
-        <w:t>-ND)</w:t>
-      </w:r>
-      <w:r>
-        <w:t xml:space="preserve"> with </w:t>
-      </w:r>
-      <w:r>
-        <w:t>screw</w:t>
-      </w:r>
-      <w:r>
-        <w:t xml:space="preserve"> </w:t>
-      </w:r>
-      <w:r>
-        <w:t>on back of board.</w:t>
+        <w:t>Install Arduino on the back side of the board.</w:t>
       </w:r>
     </w:p>
     <w:p>
@@ -315,7 +466,7 @@
         </w:numPr>
       </w:pPr>
       <w:r>
-        <w:t>Install J8 on back of board.</w:t>
+        <w:t xml:space="preserve">Attach knobs </w:t>
       </w:r>
     </w:p>
     <w:p>
@@ -327,239 +478,9 @@
         </w:numPr>
       </w:pPr>
       <w:r>
-        <w:t>Fully i</w:t>
-      </w:r>
-      <w:r>
-        <w:t xml:space="preserve">nsert FRAM header into J8. Use pliers to gently snug plastic down until it </w:t>
-      </w:r>
-      <w:r>
-        <w:t>is flush with</w:t>
-      </w:r>
-      <w:r>
-        <w:t xml:space="preserve"> J8.</w:t>
-      </w:r>
-    </w:p>
-    <w:p>
-      <w:pPr>
-        <w:pStyle w:val="ListParagraph"/>
-        <w:numPr>
-          <w:ilvl w:val="0"/>
-          <w:numId w:val="1"/>
-        </w:numPr>
-      </w:pPr>
-      <w:r>
-        <w:t>Install FRAM onto header and standoff. Solder and trim pins</w:t>
-      </w:r>
-      <w:r>
-        <w:t>.</w:t>
-      </w:r>
-    </w:p>
-    <w:p>
-      <w:pPr>
-        <w:pStyle w:val="ListParagraph"/>
-        <w:numPr>
-          <w:ilvl w:val="0"/>
-          <w:numId w:val="1"/>
-        </w:numPr>
-      </w:pPr>
-      <w:r>
-        <w:t>Solder header to Display board. Set this aside for later.</w:t>
-      </w:r>
-    </w:p>
-    <w:p>
-      <w:pPr>
-        <w:pStyle w:val="ListParagraph"/>
-        <w:numPr>
-          <w:ilvl w:val="1"/>
-          <w:numId w:val="1"/>
-        </w:numPr>
-      </w:pPr>
-      <w:r>
-        <w:t>Trim pins on top of display to insure proper fit onto the front panel.</w:t>
-      </w:r>
-    </w:p>
-    <w:p>
-      <w:pPr>
-        <w:pStyle w:val="ListParagraph"/>
-        <w:numPr>
-          <w:ilvl w:val="1"/>
-          <w:numId w:val="1"/>
-        </w:numPr>
-      </w:pPr>
-      <w:r>
-        <w:t>Note: the display is very fragile. Avoid unnecessary handling.</w:t>
-      </w:r>
-    </w:p>
-    <w:p>
-      <w:pPr>
-        <w:pStyle w:val="ListParagraph"/>
-        <w:numPr>
-          <w:ilvl w:val="0"/>
-          <w:numId w:val="1"/>
-        </w:numPr>
-      </w:pPr>
-      <w:r>
-        <w:t>Install J2</w:t>
-      </w:r>
-      <w:r>
-        <w:t>,</w:t>
-      </w:r>
-      <w:r>
-        <w:t xml:space="preserve"> </w:t>
-      </w:r>
-      <w:r>
-        <w:t xml:space="preserve">J7, </w:t>
-      </w:r>
-      <w:r>
-        <w:t>U4</w:t>
-      </w:r>
-      <w:r>
-        <w:t>,</w:t>
-      </w:r>
-      <w:r>
-        <w:t xml:space="preserve"> RV3</w:t>
-      </w:r>
-      <w:r>
-        <w:t xml:space="preserve"> and the two 15 pin sockets of A1</w:t>
-      </w:r>
-      <w:r>
-        <w:t xml:space="preserve"> </w:t>
-      </w:r>
-      <w:r>
-        <w:t xml:space="preserve">on back of board. </w:t>
-      </w:r>
-    </w:p>
-    <w:p>
-      <w:pPr>
-        <w:pStyle w:val="ListParagraph"/>
-        <w:numPr>
-          <w:ilvl w:val="1"/>
-          <w:numId w:val="1"/>
-        </w:numPr>
-      </w:pPr>
-      <w:r>
-        <w:t>heat sink side of U4 matches white line on board</w:t>
-      </w:r>
-    </w:p>
-    <w:p>
-      <w:pPr>
-        <w:pStyle w:val="ListParagraph"/>
-        <w:numPr>
-          <w:ilvl w:val="0"/>
-          <w:numId w:val="1"/>
-        </w:numPr>
-      </w:pPr>
-      <w:r>
-        <w:t>Install C</w:t>
-      </w:r>
-      <w:r>
-        <w:t>3</w:t>
-      </w:r>
-      <w:r>
-        <w:t xml:space="preserve"> and C4</w:t>
-      </w:r>
-    </w:p>
-    <w:p>
-      <w:pPr>
-        <w:pStyle w:val="ListParagraph"/>
-        <w:numPr>
-          <w:ilvl w:val="0"/>
-          <w:numId w:val="1"/>
-        </w:numPr>
-      </w:pPr>
-      <w:r>
-        <w:t>Install ICs into sockets.</w:t>
-      </w:r>
-    </w:p>
-    <w:p>
-      <w:pPr>
-        <w:pStyle w:val="ListParagraph"/>
-        <w:numPr>
-          <w:ilvl w:val="0"/>
-          <w:numId w:val="1"/>
-        </w:numPr>
-      </w:pPr>
-      <w:r>
-        <w:t>Install display. Use wooden, round toothpicks to align display on standoffs. Insert toothpick from top and trim flush with display surface. (</w:t>
-      </w:r>
-      <w:r>
-        <w:t>No</w:t>
-      </w:r>
-      <w:r>
-        <w:t xml:space="preserve"> standoffs were available that matched hole size on the display)</w:t>
-      </w:r>
-    </w:p>
-    <w:p>
-      <w:pPr>
-        <w:pStyle w:val="ListParagraph"/>
-        <w:numPr>
-          <w:ilvl w:val="0"/>
-          <w:numId w:val="1"/>
-        </w:numPr>
-      </w:pPr>
-      <w:r>
-        <w:t xml:space="preserve">Loosely place the rest of the components (these should all be the ones that go through holes in the front panel) </w:t>
-      </w:r>
-      <w:r>
-        <w:t>and</w:t>
-      </w:r>
-      <w:r>
-        <w:t xml:space="preserve"> </w:t>
-      </w:r>
-      <w:r>
-        <w:t>attach front panel with the 4 nuts.</w:t>
-      </w:r>
-    </w:p>
-    <w:p>
-      <w:pPr>
-        <w:pStyle w:val="ListParagraph"/>
-        <w:numPr>
-          <w:ilvl w:val="0"/>
-          <w:numId w:val="1"/>
-        </w:numPr>
-      </w:pPr>
-      <w:r>
-        <w:t>This should properly align all the front-panel components. Solder them in place.</w:t>
-      </w:r>
-    </w:p>
-    <w:p>
-      <w:pPr>
-        <w:pStyle w:val="ListParagraph"/>
-        <w:numPr>
-          <w:ilvl w:val="0"/>
-          <w:numId w:val="1"/>
-        </w:numPr>
-      </w:pPr>
-      <w:r>
-        <w:t>I</w:t>
-      </w:r>
-      <w:r>
-        <w:t>nstall Arduino on the back side of the board.</w:t>
-      </w:r>
-    </w:p>
-    <w:p>
-      <w:pPr>
-        <w:pStyle w:val="ListParagraph"/>
-        <w:numPr>
-          <w:ilvl w:val="0"/>
-          <w:numId w:val="1"/>
-        </w:numPr>
-      </w:pPr>
-      <w:r>
-        <w:t xml:space="preserve">Attach knobs </w:t>
-      </w:r>
-    </w:p>
-    <w:p>
-      <w:pPr>
-        <w:pStyle w:val="ListParagraph"/>
-        <w:numPr>
-          <w:ilvl w:val="0"/>
-          <w:numId w:val="1"/>
-        </w:numPr>
-      </w:pPr>
-      <w:r>
         <w:t>That’s all! You’re ready to test.</w:t>
       </w:r>
+      <w:bookmarkEnd w:id="0"/>
     </w:p>
     <w:sectPr>
       <w:pgSz w:w="12240" w:h="15840"/>
@@ -572,7 +493,7 @@
 </file>
 
 <file path=word/numbering.xml><?xml version="1.0" encoding="utf-8"?>
-<w:numbering xmlns:wpc="http://schemas.microsoft.com/office/word/2010/wordprocessingCanvas" xmlns:cx="http://schemas.microsoft.com/office/drawing/2014/chartex" xmlns:cx1="http://schemas.microsoft.com/office/drawing/2015/9/8/chartex" xmlns:cx2="http://schemas.microsoft.com/office/drawing/2015/10/21/chartex" xmlns:cx3="http://schemas.microsoft.com/office/drawing/2016/5/9/chartex" xmlns:cx4="http://schemas.microsoft.com/office/drawing/2016/5/10/chartex" xmlns:cx5="http://schemas.microsoft.com/office/drawing/2016/5/11/chartex" xmlns:cx6="http://schemas.microsoft.com/office/drawing/2016/5/12/chartex" xmlns:cx7="http://schemas.microsoft.com/office/drawing/2016/5/13/chartex" xmlns:cx8="http://schemas.microsoft.com/office/drawing/2016/5/14/chartex" xmlns:mc="http://schemas.openxmlformats.org/markup-compatibility/2006" xmlns:aink="http://schemas.microsoft.com/office/drawing/2016/ink" xmlns:am3d="http://schemas.microsoft.com/office/drawing/2017/model3d" xmlns:o="urn:schemas-microsoft-com:office:office" xmlns:r="http://schemas.openxmlformats.org/officeDocument/2006/relationships" xmlns:m="http://schemas.openxmlformats.org/officeDocument/2006/math" xmlns:v="urn:schemas-microsoft-com:vml" xmlns:wp14="http://schemas.microsoft.com/office/word/2010/wordprocessingDrawing" xmlns:wp="http://schemas.openxmlformats.org/drawingml/2006/wordprocessingDrawing" xmlns:w10="urn:schemas-microsoft-com:office:word" xmlns:w="http://schemas.openxmlformats.org/wordprocessingml/2006/main" xmlns:w14="http://schemas.microsoft.com/office/word/2010/wordml" xmlns:w15="http://schemas.microsoft.com/office/word/2012/wordml" xmlns:w16cex="http://schemas.microsoft.com/office/word/2018/wordml/cex" xmlns:w16cid="http://schemas.microsoft.com/office/word/2016/wordml/cid" xmlns:w16="http://schemas.microsoft.com/office/word/2018/wordml" xmlns:w16sdtdh="http://schemas.microsoft.com/office/word/2020/wordml/sdtdatahash" xmlns:w16se="http://schemas.microsoft.com/office/word/2015/wordml/symex" xmlns:wpg="http://schemas.microsoft.com/office/word/2010/wordprocessingGroup" xmlns:wpi="http://schemas.microsoft.com/office/word/2010/wordprocessingInk" xmlns:wne="http://schemas.microsoft.com/office/word/2006/wordml" xmlns:wps="http://schemas.microsoft.com/office/word/2010/wordprocessingShape" mc:Ignorable="w14 w15 w16se w16cid w16 w16cex w16sdtdh wp14">
+<w:numbering xmlns:wpc="http://schemas.microsoft.com/office/word/2010/wordprocessingCanvas" xmlns:cx="http://schemas.microsoft.com/office/drawing/2014/chartex" xmlns:cx1="http://schemas.microsoft.com/office/drawing/2015/9/8/chartex" xmlns:cx2="http://schemas.microsoft.com/office/drawing/2015/10/21/chartex" xmlns:cx3="http://schemas.microsoft.com/office/drawing/2016/5/9/chartex" xmlns:cx4="http://schemas.microsoft.com/office/drawing/2016/5/10/chartex" xmlns:cx5="http://schemas.microsoft.com/office/drawing/2016/5/11/chartex" xmlns:cx6="http://schemas.microsoft.com/office/drawing/2016/5/12/chartex" xmlns:cx7="http://schemas.microsoft.com/office/drawing/2016/5/13/chartex" xmlns:cx8="http://schemas.microsoft.com/office/drawing/2016/5/14/chartex" xmlns:mc="http://schemas.openxmlformats.org/markup-compatibility/2006" xmlns:aink="http://schemas.microsoft.com/office/drawing/2016/ink" xmlns:am3d="http://schemas.microsoft.com/office/drawing/2017/model3d" xmlns:o="urn:schemas-microsoft-com:office:office" xmlns:oel="http://schemas.microsoft.com/office/2019/extlst" xmlns:r="http://schemas.openxmlformats.org/officeDocument/2006/relationships" xmlns:m="http://schemas.openxmlformats.org/officeDocument/2006/math" xmlns:v="urn:schemas-microsoft-com:vml" xmlns:wp14="http://schemas.microsoft.com/office/word/2010/wordprocessingDrawing" xmlns:wp="http://schemas.openxmlformats.org/drawingml/2006/wordprocessingDrawing" xmlns:w10="urn:schemas-microsoft-com:office:word" xmlns:w="http://schemas.openxmlformats.org/wordprocessingml/2006/main" xmlns:w14="http://schemas.microsoft.com/office/word/2010/wordml" xmlns:w15="http://schemas.microsoft.com/office/word/2012/wordml" xmlns:w16cex="http://schemas.microsoft.com/office/word/2018/wordml/cex" xmlns:w16cid="http://schemas.microsoft.com/office/word/2016/wordml/cid" xmlns:w16="http://schemas.microsoft.com/office/word/2018/wordml" xmlns:w16sdtdh="http://schemas.microsoft.com/office/word/2020/wordml/sdtdatahash" xmlns:w16se="http://schemas.microsoft.com/office/word/2015/wordml/symex" xmlns:wpg="http://schemas.microsoft.com/office/word/2010/wordprocessingGroup" xmlns:wpi="http://schemas.microsoft.com/office/word/2010/wordprocessingInk" xmlns:wne="http://schemas.microsoft.com/office/word/2006/wordml" xmlns:wps="http://schemas.microsoft.com/office/word/2010/wordprocessingShape" mc:Ignorable="w14 w15 w16se w16cid w16 w16cex w16sdtdh wp14">
   <w:abstractNum w:abstractNumId="0" w15:restartNumberingAfterBreak="0">
     <w:nsid w:val="10513573"/>
     <w:multiLevelType w:val="hybridMultilevel"/>
@@ -662,10 +583,10 @@
       </w:pPr>
     </w:lvl>
   </w:abstractNum>
-  <w:num w:numId="1">
+  <w:num w:numId="1" w16cid:durableId="309137125">
     <w:abstractNumId w:val="0"/>
   </w:num>
-  <w:num w:numId="2">
+  <w:num w:numId="2" w16cid:durableId="885798025">
     <w:abstractNumId w:val="0"/>
     <w:lvlOverride w:ilvl="0">
       <w:startOverride w:val="1"/>

</xml_diff>